<commit_message>
v4.3.0: Blueprint refactor - split monolithic wsgi.py into modular routes
</commit_message>
<xml_diff>
--- a/eBay_Collection_Schedule.docx
+++ b/eBay_Collection_Schedule.docx
@@ -101,12 +101,6 @@
         <w:gridCol w:w="5359"/>
       </w:tblGrid>
       <w:tr>
-        <w:tblPrEx>
-          <w:tblCellMar>
-            <w:top w:w="0" w:type="dxa"/>
-            <w:bottom w:w="0" w:type="dxa"/>
-          </w:tblCellMar>
-        </w:tblPrEx>
         <w:tc>
           <w:tcPr>
             <w:tcW w:w="1200" w:type="dxa"/>
@@ -175,12 +169,6 @@
         </w:tc>
       </w:tr>
       <w:tr>
-        <w:tblPrEx>
-          <w:tblCellMar>
-            <w:top w:w="0" w:type="dxa"/>
-            <w:bottom w:w="0" w:type="dxa"/>
-          </w:tblCellMar>
-        </w:tblPrEx>
         <w:tc>
           <w:tcPr>
             <w:tcW w:w="1200" w:type="dxa"/>
@@ -235,12 +223,6 @@
         </w:tc>
       </w:tr>
       <w:tr>
-        <w:tblPrEx>
-          <w:tblCellMar>
-            <w:top w:w="0" w:type="dxa"/>
-            <w:bottom w:w="0" w:type="dxa"/>
-          </w:tblCellMar>
-        </w:tblPrEx>
         <w:tc>
           <w:tcPr>
             <w:tcW w:w="1200" w:type="dxa"/>
@@ -295,12 +277,6 @@
         </w:tc>
       </w:tr>
       <w:tr>
-        <w:tblPrEx>
-          <w:tblCellMar>
-            <w:top w:w="0" w:type="dxa"/>
-            <w:bottom w:w="0" w:type="dxa"/>
-          </w:tblCellMar>
-        </w:tblPrEx>
         <w:tc>
           <w:tcPr>
             <w:tcW w:w="1200" w:type="dxa"/>
@@ -355,12 +331,6 @@
         </w:tc>
       </w:tr>
       <w:tr>
-        <w:tblPrEx>
-          <w:tblCellMar>
-            <w:top w:w="0" w:type="dxa"/>
-            <w:bottom w:w="0" w:type="dxa"/>
-          </w:tblCellMar>
-        </w:tblPrEx>
         <w:tc>
           <w:tcPr>
             <w:tcW w:w="1200" w:type="dxa"/>
@@ -423,12 +393,6 @@
         </w:tc>
       </w:tr>
       <w:tr>
-        <w:tblPrEx>
-          <w:tblCellMar>
-            <w:top w:w="0" w:type="dxa"/>
-            <w:bottom w:w="0" w:type="dxa"/>
-          </w:tblCellMar>
-        </w:tblPrEx>
         <w:tc>
           <w:tcPr>
             <w:tcW w:w="1200" w:type="dxa"/>
@@ -483,12 +447,6 @@
         </w:tc>
       </w:tr>
       <w:tr>
-        <w:tblPrEx>
-          <w:tblCellMar>
-            <w:top w:w="0" w:type="dxa"/>
-            <w:bottom w:w="0" w:type="dxa"/>
-          </w:tblCellMar>
-        </w:tblPrEx>
         <w:tc>
           <w:tcPr>
             <w:tcW w:w="1200" w:type="dxa"/>
@@ -543,12 +501,6 @@
         </w:tc>
       </w:tr>
       <w:tr>
-        <w:tblPrEx>
-          <w:tblCellMar>
-            <w:top w:w="0" w:type="dxa"/>
-            <w:bottom w:w="0" w:type="dxa"/>
-          </w:tblCellMar>
-        </w:tblPrEx>
         <w:tc>
           <w:tcPr>
             <w:tcW w:w="1200" w:type="dxa"/>
@@ -645,12 +597,6 @@
         <w:gridCol w:w="4679"/>
       </w:tblGrid>
       <w:tr>
-        <w:tblPrEx>
-          <w:tblCellMar>
-            <w:top w:w="0" w:type="dxa"/>
-            <w:bottom w:w="0" w:type="dxa"/>
-          </w:tblCellMar>
-        </w:tblPrEx>
         <w:tc>
           <w:tcPr>
             <w:tcW w:w="4680" w:type="dxa"/>
@@ -697,12 +643,6 @@
         </w:tc>
       </w:tr>
       <w:tr>
-        <w:tblPrEx>
-          <w:tblCellMar>
-            <w:top w:w="0" w:type="dxa"/>
-            <w:bottom w:w="0" w:type="dxa"/>
-          </w:tblCellMar>
-        </w:tblPrEx>
         <w:tc>
           <w:tcPr>
             <w:tcW w:w="4680" w:type="dxa"/>
@@ -749,12 +689,6 @@
         </w:tc>
       </w:tr>
       <w:tr>
-        <w:tblPrEx>
-          <w:tblCellMar>
-            <w:top w:w="0" w:type="dxa"/>
-            <w:bottom w:w="0" w:type="dxa"/>
-          </w:tblCellMar>
-        </w:tblPrEx>
         <w:tc>
           <w:tcPr>
             <w:tcW w:w="4680" w:type="dxa"/>
@@ -801,12 +735,6 @@
         </w:tc>
       </w:tr>
       <w:tr>
-        <w:tblPrEx>
-          <w:tblCellMar>
-            <w:top w:w="0" w:type="dxa"/>
-            <w:bottom w:w="0" w:type="dxa"/>
-          </w:tblCellMar>
-        </w:tblPrEx>
         <w:tc>
           <w:tcPr>
             <w:tcW w:w="4680" w:type="dxa"/>
@@ -853,12 +781,6 @@
         </w:tc>
       </w:tr>
       <w:tr>
-        <w:tblPrEx>
-          <w:tblCellMar>
-            <w:top w:w="0" w:type="dxa"/>
-            <w:bottom w:w="0" w:type="dxa"/>
-          </w:tblCellMar>
-        </w:tblPrEx>
         <w:tc>
           <w:tcPr>
             <w:tcW w:w="4680" w:type="dxa"/>
@@ -905,12 +827,6 @@
         </w:tc>
       </w:tr>
       <w:tr>
-        <w:tblPrEx>
-          <w:tblCellMar>
-            <w:top w:w="0" w:type="dxa"/>
-            <w:bottom w:w="0" w:type="dxa"/>
-          </w:tblCellMar>
-        </w:tblPrEx>
         <w:tc>
           <w:tcPr>
             <w:tcW w:w="4680" w:type="dxa"/>
@@ -957,12 +873,6 @@
         </w:tc>
       </w:tr>
       <w:tr>
-        <w:tblPrEx>
-          <w:tblCellMar>
-            <w:top w:w="0" w:type="dxa"/>
-            <w:bottom w:w="0" w:type="dxa"/>
-          </w:tblCellMar>
-        </w:tblPrEx>
         <w:tc>
           <w:tcPr>
             <w:tcW w:w="4680" w:type="dxa"/>
@@ -1009,12 +919,6 @@
         </w:tc>
       </w:tr>
       <w:tr>
-        <w:tblPrEx>
-          <w:tblCellMar>
-            <w:top w:w="0" w:type="dxa"/>
-            <w:bottom w:w="0" w:type="dxa"/>
-          </w:tblCellMar>
-        </w:tblPrEx>
         <w:tc>
           <w:tcPr>
             <w:tcW w:w="4680" w:type="dxa"/>
@@ -1061,12 +965,6 @@
         </w:tc>
       </w:tr>
       <w:tr>
-        <w:tblPrEx>
-          <w:tblCellMar>
-            <w:top w:w="0" w:type="dxa"/>
-            <w:bottom w:w="0" w:type="dxa"/>
-          </w:tblCellMar>
-        </w:tblPrEx>
         <w:tc>
           <w:tcPr>
             <w:tcW w:w="4680" w:type="dxa"/>
@@ -1113,12 +1011,6 @@
         </w:tc>
       </w:tr>
       <w:tr>
-        <w:tblPrEx>
-          <w:tblCellMar>
-            <w:top w:w="0" w:type="dxa"/>
-            <w:bottom w:w="0" w:type="dxa"/>
-          </w:tblCellMar>
-        </w:tblPrEx>
         <w:tc>
           <w:tcPr>
             <w:tcW w:w="4680" w:type="dxa"/>
@@ -1165,12 +1057,6 @@
         </w:tc>
       </w:tr>
       <w:tr>
-        <w:tblPrEx>
-          <w:tblCellMar>
-            <w:top w:w="0" w:type="dxa"/>
-            <w:bottom w:w="0" w:type="dxa"/>
-          </w:tblCellMar>
-        </w:tblPrEx>
         <w:tc>
           <w:tcPr>
             <w:tcW w:w="4680" w:type="dxa"/>
@@ -1217,12 +1103,6 @@
         </w:tc>
       </w:tr>
       <w:tr>
-        <w:tblPrEx>
-          <w:tblCellMar>
-            <w:top w:w="0" w:type="dxa"/>
-            <w:bottom w:w="0" w:type="dxa"/>
-          </w:tblCellMar>
-        </w:tblPrEx>
         <w:tc>
           <w:tcPr>
             <w:tcW w:w="4680" w:type="dxa"/>
@@ -1269,12 +1149,6 @@
         </w:tc>
       </w:tr>
       <w:tr>
-        <w:tblPrEx>
-          <w:tblCellMar>
-            <w:top w:w="0" w:type="dxa"/>
-            <w:bottom w:w="0" w:type="dxa"/>
-          </w:tblCellMar>
-        </w:tblPrEx>
         <w:tc>
           <w:tcPr>
             <w:tcW w:w="4680" w:type="dxa"/>
@@ -1321,12 +1195,6 @@
         </w:tc>
       </w:tr>
       <w:tr>
-        <w:tblPrEx>
-          <w:tblCellMar>
-            <w:top w:w="0" w:type="dxa"/>
-            <w:bottom w:w="0" w:type="dxa"/>
-          </w:tblCellMar>
-        </w:tblPrEx>
         <w:tc>
           <w:tcPr>
             <w:tcW w:w="4680" w:type="dxa"/>
@@ -1373,12 +1241,6 @@
         </w:tc>
       </w:tr>
       <w:tr>
-        <w:tblPrEx>
-          <w:tblCellMar>
-            <w:top w:w="0" w:type="dxa"/>
-            <w:bottom w:w="0" w:type="dxa"/>
-          </w:tblCellMar>
-        </w:tblPrEx>
         <w:tc>
           <w:tcPr>
             <w:tcW w:w="4680" w:type="dxa"/>
@@ -1425,12 +1287,6 @@
         </w:tc>
       </w:tr>
       <w:tr>
-        <w:tblPrEx>
-          <w:tblCellMar>
-            <w:top w:w="0" w:type="dxa"/>
-            <w:bottom w:w="0" w:type="dxa"/>
-          </w:tblCellMar>
-        </w:tblPrEx>
         <w:tc>
           <w:tcPr>
             <w:tcW w:w="4680" w:type="dxa"/>
@@ -1477,12 +1333,6 @@
         </w:tc>
       </w:tr>
       <w:tr>
-        <w:tblPrEx>
-          <w:tblCellMar>
-            <w:top w:w="0" w:type="dxa"/>
-            <w:bottom w:w="0" w:type="dxa"/>
-          </w:tblCellMar>
-        </w:tblPrEx>
         <w:tc>
           <w:tcPr>
             <w:tcW w:w="4680" w:type="dxa"/>
@@ -1574,12 +1424,6 @@
         <w:gridCol w:w="4679"/>
       </w:tblGrid>
       <w:tr>
-        <w:tblPrEx>
-          <w:tblCellMar>
-            <w:top w:w="0" w:type="dxa"/>
-            <w:bottom w:w="0" w:type="dxa"/>
-          </w:tblCellMar>
-        </w:tblPrEx>
         <w:tc>
           <w:tcPr>
             <w:tcW w:w="4680" w:type="dxa"/>
@@ -1626,12 +1470,6 @@
         </w:tc>
       </w:tr>
       <w:tr>
-        <w:tblPrEx>
-          <w:tblCellMar>
-            <w:top w:w="0" w:type="dxa"/>
-            <w:bottom w:w="0" w:type="dxa"/>
-          </w:tblCellMar>
-        </w:tblPrEx>
         <w:tc>
           <w:tcPr>
             <w:tcW w:w="4680" w:type="dxa"/>
@@ -1678,12 +1516,6 @@
         </w:tc>
       </w:tr>
       <w:tr>
-        <w:tblPrEx>
-          <w:tblCellMar>
-            <w:top w:w="0" w:type="dxa"/>
-            <w:bottom w:w="0" w:type="dxa"/>
-          </w:tblCellMar>
-        </w:tblPrEx>
         <w:tc>
           <w:tcPr>
             <w:tcW w:w="4680" w:type="dxa"/>
@@ -1730,12 +1562,6 @@
         </w:tc>
       </w:tr>
       <w:tr>
-        <w:tblPrEx>
-          <w:tblCellMar>
-            <w:top w:w="0" w:type="dxa"/>
-            <w:bottom w:w="0" w:type="dxa"/>
-          </w:tblCellMar>
-        </w:tblPrEx>
         <w:tc>
           <w:tcPr>
             <w:tcW w:w="4680" w:type="dxa"/>
@@ -1782,12 +1608,6 @@
         </w:tc>
       </w:tr>
       <w:tr>
-        <w:tblPrEx>
-          <w:tblCellMar>
-            <w:top w:w="0" w:type="dxa"/>
-            <w:bottom w:w="0" w:type="dxa"/>
-          </w:tblCellMar>
-        </w:tblPrEx>
         <w:tc>
           <w:tcPr>
             <w:tcW w:w="4680" w:type="dxa"/>
@@ -1834,12 +1654,6 @@
         </w:tc>
       </w:tr>
       <w:tr>
-        <w:tblPrEx>
-          <w:tblCellMar>
-            <w:top w:w="0" w:type="dxa"/>
-            <w:bottom w:w="0" w:type="dxa"/>
-          </w:tblCellMar>
-        </w:tblPrEx>
         <w:tc>
           <w:tcPr>
             <w:tcW w:w="4680" w:type="dxa"/>
@@ -1891,12 +1705,6 @@
         </w:tc>
       </w:tr>
       <w:tr>
-        <w:tblPrEx>
-          <w:tblCellMar>
-            <w:top w:w="0" w:type="dxa"/>
-            <w:bottom w:w="0" w:type="dxa"/>
-          </w:tblCellMar>
-        </w:tblPrEx>
         <w:tc>
           <w:tcPr>
             <w:tcW w:w="4680" w:type="dxa"/>
@@ -1944,12 +1752,6 @@
         </w:tc>
       </w:tr>
       <w:tr>
-        <w:tblPrEx>
-          <w:tblCellMar>
-            <w:top w:w="0" w:type="dxa"/>
-            <w:bottom w:w="0" w:type="dxa"/>
-          </w:tblCellMar>
-        </w:tblPrEx>
         <w:tc>
           <w:tcPr>
             <w:tcW w:w="4680" w:type="dxa"/>
@@ -1996,12 +1798,6 @@
         </w:tc>
       </w:tr>
       <w:tr>
-        <w:tblPrEx>
-          <w:tblCellMar>
-            <w:top w:w="0" w:type="dxa"/>
-            <w:bottom w:w="0" w:type="dxa"/>
-          </w:tblCellMar>
-        </w:tblPrEx>
         <w:tc>
           <w:tcPr>
             <w:tcW w:w="4680" w:type="dxa"/>
@@ -2048,12 +1844,6 @@
         </w:tc>
       </w:tr>
       <w:tr>
-        <w:tblPrEx>
-          <w:tblCellMar>
-            <w:top w:w="0" w:type="dxa"/>
-            <w:bottom w:w="0" w:type="dxa"/>
-          </w:tblCellMar>
-        </w:tblPrEx>
         <w:tc>
           <w:tcPr>
             <w:tcW w:w="4680" w:type="dxa"/>
@@ -2100,12 +1890,6 @@
         </w:tc>
       </w:tr>
       <w:tr>
-        <w:tblPrEx>
-          <w:tblCellMar>
-            <w:top w:w="0" w:type="dxa"/>
-            <w:bottom w:w="0" w:type="dxa"/>
-          </w:tblCellMar>
-        </w:tblPrEx>
         <w:tc>
           <w:tcPr>
             <w:tcW w:w="4680" w:type="dxa"/>
@@ -2152,12 +1936,6 @@
         </w:tc>
       </w:tr>
       <w:tr>
-        <w:tblPrEx>
-          <w:tblCellMar>
-            <w:top w:w="0" w:type="dxa"/>
-            <w:bottom w:w="0" w:type="dxa"/>
-          </w:tblCellMar>
-        </w:tblPrEx>
         <w:tc>
           <w:tcPr>
             <w:tcW w:w="4680" w:type="dxa"/>
@@ -2204,12 +1982,6 @@
         </w:tc>
       </w:tr>
       <w:tr>
-        <w:tblPrEx>
-          <w:tblCellMar>
-            <w:top w:w="0" w:type="dxa"/>
-            <w:bottom w:w="0" w:type="dxa"/>
-          </w:tblCellMar>
-        </w:tblPrEx>
         <w:tc>
           <w:tcPr>
             <w:tcW w:w="4680" w:type="dxa"/>
@@ -2256,12 +2028,6 @@
         </w:tc>
       </w:tr>
       <w:tr>
-        <w:tblPrEx>
-          <w:tblCellMar>
-            <w:top w:w="0" w:type="dxa"/>
-            <w:bottom w:w="0" w:type="dxa"/>
-          </w:tblCellMar>
-        </w:tblPrEx>
         <w:tc>
           <w:tcPr>
             <w:tcW w:w="4680" w:type="dxa"/>
@@ -2308,12 +2074,6 @@
         </w:tc>
       </w:tr>
       <w:tr>
-        <w:tblPrEx>
-          <w:tblCellMar>
-            <w:top w:w="0" w:type="dxa"/>
-            <w:bottom w:w="0" w:type="dxa"/>
-          </w:tblCellMar>
-        </w:tblPrEx>
         <w:tc>
           <w:tcPr>
             <w:tcW w:w="4680" w:type="dxa"/>
@@ -2360,12 +2120,6 @@
         </w:tc>
       </w:tr>
       <w:tr>
-        <w:tblPrEx>
-          <w:tblCellMar>
-            <w:top w:w="0" w:type="dxa"/>
-            <w:bottom w:w="0" w:type="dxa"/>
-          </w:tblCellMar>
-        </w:tblPrEx>
         <w:tc>
           <w:tcPr>
             <w:tcW w:w="4680" w:type="dxa"/>
@@ -2412,12 +2166,6 @@
         </w:tc>
       </w:tr>
       <w:tr>
-        <w:tblPrEx>
-          <w:tblCellMar>
-            <w:top w:w="0" w:type="dxa"/>
-            <w:bottom w:w="0" w:type="dxa"/>
-          </w:tblCellMar>
-        </w:tblPrEx>
         <w:tc>
           <w:tcPr>
             <w:tcW w:w="4680" w:type="dxa"/>
@@ -2501,12 +2249,6 @@
         <w:gridCol w:w="4679"/>
       </w:tblGrid>
       <w:tr>
-        <w:tblPrEx>
-          <w:tblCellMar>
-            <w:top w:w="0" w:type="dxa"/>
-            <w:bottom w:w="0" w:type="dxa"/>
-          </w:tblCellMar>
-        </w:tblPrEx>
         <w:tc>
           <w:tcPr>
             <w:tcW w:w="4680" w:type="dxa"/>
@@ -2553,12 +2295,6 @@
         </w:tc>
       </w:tr>
       <w:tr>
-        <w:tblPrEx>
-          <w:tblCellMar>
-            <w:top w:w="0" w:type="dxa"/>
-            <w:bottom w:w="0" w:type="dxa"/>
-          </w:tblCellMar>
-        </w:tblPrEx>
         <w:tc>
           <w:tcPr>
             <w:tcW w:w="4680" w:type="dxa"/>
@@ -2605,12 +2341,6 @@
         </w:tc>
       </w:tr>
       <w:tr>
-        <w:tblPrEx>
-          <w:tblCellMar>
-            <w:top w:w="0" w:type="dxa"/>
-            <w:bottom w:w="0" w:type="dxa"/>
-          </w:tblCellMar>
-        </w:tblPrEx>
         <w:tc>
           <w:tcPr>
             <w:tcW w:w="4680" w:type="dxa"/>
@@ -2657,12 +2387,6 @@
         </w:tc>
       </w:tr>
       <w:tr>
-        <w:tblPrEx>
-          <w:tblCellMar>
-            <w:top w:w="0" w:type="dxa"/>
-            <w:bottom w:w="0" w:type="dxa"/>
-          </w:tblCellMar>
-        </w:tblPrEx>
         <w:tc>
           <w:tcPr>
             <w:tcW w:w="4680" w:type="dxa"/>
@@ -2714,12 +2438,6 @@
         </w:tc>
       </w:tr>
       <w:tr>
-        <w:tblPrEx>
-          <w:tblCellMar>
-            <w:top w:w="0" w:type="dxa"/>
-            <w:bottom w:w="0" w:type="dxa"/>
-          </w:tblCellMar>
-        </w:tblPrEx>
         <w:tc>
           <w:tcPr>
             <w:tcW w:w="4680" w:type="dxa"/>
@@ -2766,12 +2484,6 @@
         </w:tc>
       </w:tr>
       <w:tr>
-        <w:tblPrEx>
-          <w:tblCellMar>
-            <w:top w:w="0" w:type="dxa"/>
-            <w:bottom w:w="0" w:type="dxa"/>
-          </w:tblCellMar>
-        </w:tblPrEx>
         <w:tc>
           <w:tcPr>
             <w:tcW w:w="4680" w:type="dxa"/>
@@ -2828,12 +2540,6 @@
         </w:tc>
       </w:tr>
       <w:tr>
-        <w:tblPrEx>
-          <w:tblCellMar>
-            <w:top w:w="0" w:type="dxa"/>
-            <w:bottom w:w="0" w:type="dxa"/>
-          </w:tblCellMar>
-        </w:tblPrEx>
         <w:tc>
           <w:tcPr>
             <w:tcW w:w="4680" w:type="dxa"/>
@@ -2880,12 +2586,6 @@
         </w:tc>
       </w:tr>
       <w:tr>
-        <w:tblPrEx>
-          <w:tblCellMar>
-            <w:top w:w="0" w:type="dxa"/>
-            <w:bottom w:w="0" w:type="dxa"/>
-          </w:tblCellMar>
-        </w:tblPrEx>
         <w:tc>
           <w:tcPr>
             <w:tcW w:w="4680" w:type="dxa"/>
@@ -2932,12 +2632,6 @@
         </w:tc>
       </w:tr>
       <w:tr>
-        <w:tblPrEx>
-          <w:tblCellMar>
-            <w:top w:w="0" w:type="dxa"/>
-            <w:bottom w:w="0" w:type="dxa"/>
-          </w:tblCellMar>
-        </w:tblPrEx>
         <w:tc>
           <w:tcPr>
             <w:tcW w:w="4680" w:type="dxa"/>
@@ -2984,12 +2678,6 @@
         </w:tc>
       </w:tr>
       <w:tr>
-        <w:tblPrEx>
-          <w:tblCellMar>
-            <w:top w:w="0" w:type="dxa"/>
-            <w:bottom w:w="0" w:type="dxa"/>
-          </w:tblCellMar>
-        </w:tblPrEx>
         <w:tc>
           <w:tcPr>
             <w:tcW w:w="4680" w:type="dxa"/>
@@ -3036,12 +2724,6 @@
         </w:tc>
       </w:tr>
       <w:tr>
-        <w:tblPrEx>
-          <w:tblCellMar>
-            <w:top w:w="0" w:type="dxa"/>
-            <w:bottom w:w="0" w:type="dxa"/>
-          </w:tblCellMar>
-        </w:tblPrEx>
         <w:tc>
           <w:tcPr>
             <w:tcW w:w="4680" w:type="dxa"/>
@@ -3088,12 +2770,6 @@
         </w:tc>
       </w:tr>
       <w:tr>
-        <w:tblPrEx>
-          <w:tblCellMar>
-            <w:top w:w="0" w:type="dxa"/>
-            <w:bottom w:w="0" w:type="dxa"/>
-          </w:tblCellMar>
-        </w:tblPrEx>
         <w:tc>
           <w:tcPr>
             <w:tcW w:w="4680" w:type="dxa"/>
@@ -3140,12 +2816,6 @@
         </w:tc>
       </w:tr>
       <w:tr>
-        <w:tblPrEx>
-          <w:tblCellMar>
-            <w:top w:w="0" w:type="dxa"/>
-            <w:bottom w:w="0" w:type="dxa"/>
-          </w:tblCellMar>
-        </w:tblPrEx>
         <w:tc>
           <w:tcPr>
             <w:tcW w:w="4680" w:type="dxa"/>
@@ -3192,12 +2862,6 @@
         </w:tc>
       </w:tr>
       <w:tr>
-        <w:tblPrEx>
-          <w:tblCellMar>
-            <w:top w:w="0" w:type="dxa"/>
-            <w:bottom w:w="0" w:type="dxa"/>
-          </w:tblCellMar>
-        </w:tblPrEx>
         <w:tc>
           <w:tcPr>
             <w:tcW w:w="4680" w:type="dxa"/>
@@ -3244,12 +2908,6 @@
         </w:tc>
       </w:tr>
       <w:tr>
-        <w:tblPrEx>
-          <w:tblCellMar>
-            <w:top w:w="0" w:type="dxa"/>
-            <w:bottom w:w="0" w:type="dxa"/>
-          </w:tblCellMar>
-        </w:tblPrEx>
         <w:tc>
           <w:tcPr>
             <w:tcW w:w="4680" w:type="dxa"/>
@@ -3296,12 +2954,6 @@
         </w:tc>
       </w:tr>
       <w:tr>
-        <w:tblPrEx>
-          <w:tblCellMar>
-            <w:top w:w="0" w:type="dxa"/>
-            <w:bottom w:w="0" w:type="dxa"/>
-          </w:tblCellMar>
-        </w:tblPrEx>
         <w:tc>
           <w:tcPr>
             <w:tcW w:w="4680" w:type="dxa"/>
@@ -3348,12 +3000,6 @@
         </w:tc>
       </w:tr>
       <w:tr>
-        <w:tblPrEx>
-          <w:tblCellMar>
-            <w:top w:w="0" w:type="dxa"/>
-            <w:bottom w:w="0" w:type="dxa"/>
-          </w:tblCellMar>
-        </w:tblPrEx>
         <w:tc>
           <w:tcPr>
             <w:tcW w:w="4680" w:type="dxa"/>
@@ -3437,12 +3083,6 @@
         <w:gridCol w:w="4679"/>
       </w:tblGrid>
       <w:tr>
-        <w:tblPrEx>
-          <w:tblCellMar>
-            <w:top w:w="0" w:type="dxa"/>
-            <w:bottom w:w="0" w:type="dxa"/>
-          </w:tblCellMar>
-        </w:tblPrEx>
         <w:tc>
           <w:tcPr>
             <w:tcW w:w="4680" w:type="dxa"/>
@@ -3489,12 +3129,6 @@
         </w:tc>
       </w:tr>
       <w:tr>
-        <w:tblPrEx>
-          <w:tblCellMar>
-            <w:top w:w="0" w:type="dxa"/>
-            <w:bottom w:w="0" w:type="dxa"/>
-          </w:tblCellMar>
-        </w:tblPrEx>
         <w:tc>
           <w:tcPr>
             <w:tcW w:w="4680" w:type="dxa"/>
@@ -3541,12 +3175,6 @@
         </w:tc>
       </w:tr>
       <w:tr>
-        <w:tblPrEx>
-          <w:tblCellMar>
-            <w:top w:w="0" w:type="dxa"/>
-            <w:bottom w:w="0" w:type="dxa"/>
-          </w:tblCellMar>
-        </w:tblPrEx>
         <w:tc>
           <w:tcPr>
             <w:tcW w:w="4680" w:type="dxa"/>
@@ -3593,12 +3221,6 @@
         </w:tc>
       </w:tr>
       <w:tr>
-        <w:tblPrEx>
-          <w:tblCellMar>
-            <w:top w:w="0" w:type="dxa"/>
-            <w:bottom w:w="0" w:type="dxa"/>
-          </w:tblCellMar>
-        </w:tblPrEx>
         <w:tc>
           <w:tcPr>
             <w:tcW w:w="4680" w:type="dxa"/>
@@ -3645,12 +3267,6 @@
         </w:tc>
       </w:tr>
       <w:tr>
-        <w:tblPrEx>
-          <w:tblCellMar>
-            <w:top w:w="0" w:type="dxa"/>
-            <w:bottom w:w="0" w:type="dxa"/>
-          </w:tblCellMar>
-        </w:tblPrEx>
         <w:tc>
           <w:tcPr>
             <w:tcW w:w="4680" w:type="dxa"/>
@@ -3697,12 +3313,6 @@
         </w:tc>
       </w:tr>
       <w:tr>
-        <w:tblPrEx>
-          <w:tblCellMar>
-            <w:top w:w="0" w:type="dxa"/>
-            <w:bottom w:w="0" w:type="dxa"/>
-          </w:tblCellMar>
-        </w:tblPrEx>
         <w:tc>
           <w:tcPr>
             <w:tcW w:w="4680" w:type="dxa"/>
@@ -3749,12 +3359,6 @@
         </w:tc>
       </w:tr>
       <w:tr>
-        <w:tblPrEx>
-          <w:tblCellMar>
-            <w:top w:w="0" w:type="dxa"/>
-            <w:bottom w:w="0" w:type="dxa"/>
-          </w:tblCellMar>
-        </w:tblPrEx>
         <w:tc>
           <w:tcPr>
             <w:tcW w:w="4680" w:type="dxa"/>
@@ -3801,12 +3405,6 @@
         </w:tc>
       </w:tr>
       <w:tr>
-        <w:tblPrEx>
-          <w:tblCellMar>
-            <w:top w:w="0" w:type="dxa"/>
-            <w:bottom w:w="0" w:type="dxa"/>
-          </w:tblCellMar>
-        </w:tblPrEx>
         <w:tc>
           <w:tcPr>
             <w:tcW w:w="4680" w:type="dxa"/>
@@ -3854,12 +3452,6 @@
         </w:tc>
       </w:tr>
       <w:tr>
-        <w:tblPrEx>
-          <w:tblCellMar>
-            <w:top w:w="0" w:type="dxa"/>
-            <w:bottom w:w="0" w:type="dxa"/>
-          </w:tblCellMar>
-        </w:tblPrEx>
         <w:tc>
           <w:tcPr>
             <w:tcW w:w="4680" w:type="dxa"/>
@@ -3906,12 +3498,6 @@
         </w:tc>
       </w:tr>
       <w:tr>
-        <w:tblPrEx>
-          <w:tblCellMar>
-            <w:top w:w="0" w:type="dxa"/>
-            <w:bottom w:w="0" w:type="dxa"/>
-          </w:tblCellMar>
-        </w:tblPrEx>
         <w:tc>
           <w:tcPr>
             <w:tcW w:w="4680" w:type="dxa"/>
@@ -3958,12 +3544,6 @@
         </w:tc>
       </w:tr>
       <w:tr>
-        <w:tblPrEx>
-          <w:tblCellMar>
-            <w:top w:w="0" w:type="dxa"/>
-            <w:bottom w:w="0" w:type="dxa"/>
-          </w:tblCellMar>
-        </w:tblPrEx>
         <w:tc>
           <w:tcPr>
             <w:tcW w:w="4680" w:type="dxa"/>
@@ -4010,12 +3590,6 @@
         </w:tc>
       </w:tr>
       <w:tr>
-        <w:tblPrEx>
-          <w:tblCellMar>
-            <w:top w:w="0" w:type="dxa"/>
-            <w:bottom w:w="0" w:type="dxa"/>
-          </w:tblCellMar>
-        </w:tblPrEx>
         <w:tc>
           <w:tcPr>
             <w:tcW w:w="4680" w:type="dxa"/>
@@ -4062,12 +3636,6 @@
         </w:tc>
       </w:tr>
       <w:tr>
-        <w:tblPrEx>
-          <w:tblCellMar>
-            <w:top w:w="0" w:type="dxa"/>
-            <w:bottom w:w="0" w:type="dxa"/>
-          </w:tblCellMar>
-        </w:tblPrEx>
         <w:tc>
           <w:tcPr>
             <w:tcW w:w="4680" w:type="dxa"/>
@@ -4088,6 +3656,15 @@
             <w:r>
               <w:t>25. X-Men 266</w:t>
             </w:r>
+            <w:r>
+              <w:t xml:space="preserve"> </w:t>
+            </w:r>
+            <w:r>
+              <w:rPr>
+                <w:color w:val="EE0000"/>
+              </w:rPr>
+              <w:t>[2/5/26 stopped here]</w:t>
+            </w:r>
           </w:p>
         </w:tc>
         <w:tc>
@@ -4114,12 +3691,6 @@
         </w:tc>
       </w:tr>
       <w:tr>
-        <w:tblPrEx>
-          <w:tblCellMar>
-            <w:top w:w="0" w:type="dxa"/>
-            <w:bottom w:w="0" w:type="dxa"/>
-          </w:tblCellMar>
-        </w:tblPrEx>
         <w:tc>
           <w:tcPr>
             <w:tcW w:w="4680" w:type="dxa"/>
@@ -4166,12 +3737,6 @@
         </w:tc>
       </w:tr>
       <w:tr>
-        <w:tblPrEx>
-          <w:tblCellMar>
-            <w:top w:w="0" w:type="dxa"/>
-            <w:bottom w:w="0" w:type="dxa"/>
-          </w:tblCellMar>
-        </w:tblPrEx>
         <w:tc>
           <w:tcPr>
             <w:tcW w:w="4680" w:type="dxa"/>
@@ -4226,12 +3791,6 @@
         </w:tc>
       </w:tr>
       <w:tr>
-        <w:tblPrEx>
-          <w:tblCellMar>
-            <w:top w:w="0" w:type="dxa"/>
-            <w:bottom w:w="0" w:type="dxa"/>
-          </w:tblCellMar>
-        </w:tblPrEx>
         <w:tc>
           <w:tcPr>
             <w:tcW w:w="4680" w:type="dxa"/>
@@ -4286,12 +3845,6 @@
         </w:tc>
       </w:tr>
       <w:tr>
-        <w:tblPrEx>
-          <w:tblCellMar>
-            <w:top w:w="0" w:type="dxa"/>
-            <w:bottom w:w="0" w:type="dxa"/>
-          </w:tblCellMar>
-        </w:tblPrEx>
         <w:tc>
           <w:tcPr>
             <w:tcW w:w="4680" w:type="dxa"/>
@@ -4375,12 +3928,6 @@
         <w:gridCol w:w="4679"/>
       </w:tblGrid>
       <w:tr>
-        <w:tblPrEx>
-          <w:tblCellMar>
-            <w:top w:w="0" w:type="dxa"/>
-            <w:bottom w:w="0" w:type="dxa"/>
-          </w:tblCellMar>
-        </w:tblPrEx>
         <w:tc>
           <w:tcPr>
             <w:tcW w:w="4680" w:type="dxa"/>
@@ -4427,12 +3974,6 @@
         </w:tc>
       </w:tr>
       <w:tr>
-        <w:tblPrEx>
-          <w:tblCellMar>
-            <w:top w:w="0" w:type="dxa"/>
-            <w:bottom w:w="0" w:type="dxa"/>
-          </w:tblCellMar>
-        </w:tblPrEx>
         <w:tc>
           <w:tcPr>
             <w:tcW w:w="4680" w:type="dxa"/>
@@ -4479,12 +4020,6 @@
         </w:tc>
       </w:tr>
       <w:tr>
-        <w:tblPrEx>
-          <w:tblCellMar>
-            <w:top w:w="0" w:type="dxa"/>
-            <w:bottom w:w="0" w:type="dxa"/>
-          </w:tblCellMar>
-        </w:tblPrEx>
         <w:tc>
           <w:tcPr>
             <w:tcW w:w="4680" w:type="dxa"/>
@@ -4531,12 +4066,6 @@
         </w:tc>
       </w:tr>
       <w:tr>
-        <w:tblPrEx>
-          <w:tblCellMar>
-            <w:top w:w="0" w:type="dxa"/>
-            <w:bottom w:w="0" w:type="dxa"/>
-          </w:tblCellMar>
-        </w:tblPrEx>
         <w:tc>
           <w:tcPr>
             <w:tcW w:w="4680" w:type="dxa"/>
@@ -4583,12 +4112,6 @@
         </w:tc>
       </w:tr>
       <w:tr>
-        <w:tblPrEx>
-          <w:tblCellMar>
-            <w:top w:w="0" w:type="dxa"/>
-            <w:bottom w:w="0" w:type="dxa"/>
-          </w:tblCellMar>
-        </w:tblPrEx>
         <w:tc>
           <w:tcPr>
             <w:tcW w:w="4680" w:type="dxa"/>
@@ -4635,12 +4158,6 @@
         </w:tc>
       </w:tr>
       <w:tr>
-        <w:tblPrEx>
-          <w:tblCellMar>
-            <w:top w:w="0" w:type="dxa"/>
-            <w:bottom w:w="0" w:type="dxa"/>
-          </w:tblCellMar>
-        </w:tblPrEx>
         <w:tc>
           <w:tcPr>
             <w:tcW w:w="4680" w:type="dxa"/>
@@ -4687,12 +4204,6 @@
         </w:tc>
       </w:tr>
       <w:tr>
-        <w:tblPrEx>
-          <w:tblCellMar>
-            <w:top w:w="0" w:type="dxa"/>
-            <w:bottom w:w="0" w:type="dxa"/>
-          </w:tblCellMar>
-        </w:tblPrEx>
         <w:tc>
           <w:tcPr>
             <w:tcW w:w="4680" w:type="dxa"/>
@@ -4739,12 +4250,6 @@
         </w:tc>
       </w:tr>
       <w:tr>
-        <w:tblPrEx>
-          <w:tblCellMar>
-            <w:top w:w="0" w:type="dxa"/>
-            <w:bottom w:w="0" w:type="dxa"/>
-          </w:tblCellMar>
-        </w:tblPrEx>
         <w:tc>
           <w:tcPr>
             <w:tcW w:w="4680" w:type="dxa"/>
@@ -4791,12 +4296,6 @@
         </w:tc>
       </w:tr>
       <w:tr>
-        <w:tblPrEx>
-          <w:tblCellMar>
-            <w:top w:w="0" w:type="dxa"/>
-            <w:bottom w:w="0" w:type="dxa"/>
-          </w:tblCellMar>
-        </w:tblPrEx>
         <w:tc>
           <w:tcPr>
             <w:tcW w:w="4680" w:type="dxa"/>
@@ -4843,12 +4342,6 @@
         </w:tc>
       </w:tr>
       <w:tr>
-        <w:tblPrEx>
-          <w:tblCellMar>
-            <w:top w:w="0" w:type="dxa"/>
-            <w:bottom w:w="0" w:type="dxa"/>
-          </w:tblCellMar>
-        </w:tblPrEx>
         <w:tc>
           <w:tcPr>
             <w:tcW w:w="4680" w:type="dxa"/>
@@ -4895,12 +4388,6 @@
         </w:tc>
       </w:tr>
       <w:tr>
-        <w:tblPrEx>
-          <w:tblCellMar>
-            <w:top w:w="0" w:type="dxa"/>
-            <w:bottom w:w="0" w:type="dxa"/>
-          </w:tblCellMar>
-        </w:tblPrEx>
         <w:tc>
           <w:tcPr>
             <w:tcW w:w="4680" w:type="dxa"/>
@@ -4947,12 +4434,6 @@
         </w:tc>
       </w:tr>
       <w:tr>
-        <w:tblPrEx>
-          <w:tblCellMar>
-            <w:top w:w="0" w:type="dxa"/>
-            <w:bottom w:w="0" w:type="dxa"/>
-          </w:tblCellMar>
-        </w:tblPrEx>
         <w:tc>
           <w:tcPr>
             <w:tcW w:w="4680" w:type="dxa"/>
@@ -4999,12 +4480,6 @@
         </w:tc>
       </w:tr>
       <w:tr>
-        <w:tblPrEx>
-          <w:tblCellMar>
-            <w:top w:w="0" w:type="dxa"/>
-            <w:bottom w:w="0" w:type="dxa"/>
-          </w:tblCellMar>
-        </w:tblPrEx>
         <w:tc>
           <w:tcPr>
             <w:tcW w:w="4680" w:type="dxa"/>
@@ -5051,12 +4526,6 @@
         </w:tc>
       </w:tr>
       <w:tr>
-        <w:tblPrEx>
-          <w:tblCellMar>
-            <w:top w:w="0" w:type="dxa"/>
-            <w:bottom w:w="0" w:type="dxa"/>
-          </w:tblCellMar>
-        </w:tblPrEx>
         <w:tc>
           <w:tcPr>
             <w:tcW w:w="4680" w:type="dxa"/>
@@ -5103,12 +4572,6 @@
         </w:tc>
       </w:tr>
       <w:tr>
-        <w:tblPrEx>
-          <w:tblCellMar>
-            <w:top w:w="0" w:type="dxa"/>
-            <w:bottom w:w="0" w:type="dxa"/>
-          </w:tblCellMar>
-        </w:tblPrEx>
         <w:tc>
           <w:tcPr>
             <w:tcW w:w="4680" w:type="dxa"/>
@@ -5155,12 +4618,6 @@
         </w:tc>
       </w:tr>
       <w:tr>
-        <w:tblPrEx>
-          <w:tblCellMar>
-            <w:top w:w="0" w:type="dxa"/>
-            <w:bottom w:w="0" w:type="dxa"/>
-          </w:tblCellMar>
-        </w:tblPrEx>
         <w:tc>
           <w:tcPr>
             <w:tcW w:w="4680" w:type="dxa"/>
@@ -5207,12 +4664,6 @@
         </w:tc>
       </w:tr>
       <w:tr>
-        <w:tblPrEx>
-          <w:tblCellMar>
-            <w:top w:w="0" w:type="dxa"/>
-            <w:bottom w:w="0" w:type="dxa"/>
-          </w:tblCellMar>
-        </w:tblPrEx>
         <w:tc>
           <w:tcPr>
             <w:tcW w:w="4680" w:type="dxa"/>
@@ -5296,12 +4747,6 @@
         <w:gridCol w:w="4679"/>
       </w:tblGrid>
       <w:tr>
-        <w:tblPrEx>
-          <w:tblCellMar>
-            <w:top w:w="0" w:type="dxa"/>
-            <w:bottom w:w="0" w:type="dxa"/>
-          </w:tblCellMar>
-        </w:tblPrEx>
         <w:tc>
           <w:tcPr>
             <w:tcW w:w="4680" w:type="dxa"/>
@@ -5348,12 +4793,6 @@
         </w:tc>
       </w:tr>
       <w:tr>
-        <w:tblPrEx>
-          <w:tblCellMar>
-            <w:top w:w="0" w:type="dxa"/>
-            <w:bottom w:w="0" w:type="dxa"/>
-          </w:tblCellMar>
-        </w:tblPrEx>
         <w:tc>
           <w:tcPr>
             <w:tcW w:w="4680" w:type="dxa"/>
@@ -5400,12 +4839,6 @@
         </w:tc>
       </w:tr>
       <w:tr>
-        <w:tblPrEx>
-          <w:tblCellMar>
-            <w:top w:w="0" w:type="dxa"/>
-            <w:bottom w:w="0" w:type="dxa"/>
-          </w:tblCellMar>
-        </w:tblPrEx>
         <w:tc>
           <w:tcPr>
             <w:tcW w:w="4680" w:type="dxa"/>
@@ -5452,12 +4885,6 @@
         </w:tc>
       </w:tr>
       <w:tr>
-        <w:tblPrEx>
-          <w:tblCellMar>
-            <w:top w:w="0" w:type="dxa"/>
-            <w:bottom w:w="0" w:type="dxa"/>
-          </w:tblCellMar>
-        </w:tblPrEx>
         <w:tc>
           <w:tcPr>
             <w:tcW w:w="4680" w:type="dxa"/>
@@ -5504,12 +4931,6 @@
         </w:tc>
       </w:tr>
       <w:tr>
-        <w:tblPrEx>
-          <w:tblCellMar>
-            <w:top w:w="0" w:type="dxa"/>
-            <w:bottom w:w="0" w:type="dxa"/>
-          </w:tblCellMar>
-        </w:tblPrEx>
         <w:tc>
           <w:tcPr>
             <w:tcW w:w="4680" w:type="dxa"/>
@@ -5556,12 +4977,6 @@
         </w:tc>
       </w:tr>
       <w:tr>
-        <w:tblPrEx>
-          <w:tblCellMar>
-            <w:top w:w="0" w:type="dxa"/>
-            <w:bottom w:w="0" w:type="dxa"/>
-          </w:tblCellMar>
-        </w:tblPrEx>
         <w:tc>
           <w:tcPr>
             <w:tcW w:w="4680" w:type="dxa"/>
@@ -5608,12 +5023,6 @@
         </w:tc>
       </w:tr>
       <w:tr>
-        <w:tblPrEx>
-          <w:tblCellMar>
-            <w:top w:w="0" w:type="dxa"/>
-            <w:bottom w:w="0" w:type="dxa"/>
-          </w:tblCellMar>
-        </w:tblPrEx>
         <w:tc>
           <w:tcPr>
             <w:tcW w:w="4680" w:type="dxa"/>
@@ -5660,12 +5069,6 @@
         </w:tc>
       </w:tr>
       <w:tr>
-        <w:tblPrEx>
-          <w:tblCellMar>
-            <w:top w:w="0" w:type="dxa"/>
-            <w:bottom w:w="0" w:type="dxa"/>
-          </w:tblCellMar>
-        </w:tblPrEx>
         <w:tc>
           <w:tcPr>
             <w:tcW w:w="4680" w:type="dxa"/>
@@ -5712,12 +5115,6 @@
         </w:tc>
       </w:tr>
       <w:tr>
-        <w:tblPrEx>
-          <w:tblCellMar>
-            <w:top w:w="0" w:type="dxa"/>
-            <w:bottom w:w="0" w:type="dxa"/>
-          </w:tblCellMar>
-        </w:tblPrEx>
         <w:tc>
           <w:tcPr>
             <w:tcW w:w="4680" w:type="dxa"/>
@@ -5765,12 +5162,6 @@
         </w:tc>
       </w:tr>
       <w:tr>
-        <w:tblPrEx>
-          <w:tblCellMar>
-            <w:top w:w="0" w:type="dxa"/>
-            <w:bottom w:w="0" w:type="dxa"/>
-          </w:tblCellMar>
-        </w:tblPrEx>
         <w:tc>
           <w:tcPr>
             <w:tcW w:w="4680" w:type="dxa"/>
@@ -5817,12 +5208,6 @@
         </w:tc>
       </w:tr>
       <w:tr>
-        <w:tblPrEx>
-          <w:tblCellMar>
-            <w:top w:w="0" w:type="dxa"/>
-            <w:bottom w:w="0" w:type="dxa"/>
-          </w:tblCellMar>
-        </w:tblPrEx>
         <w:tc>
           <w:tcPr>
             <w:tcW w:w="4680" w:type="dxa"/>
@@ -5869,12 +5254,6 @@
         </w:tc>
       </w:tr>
       <w:tr>
-        <w:tblPrEx>
-          <w:tblCellMar>
-            <w:top w:w="0" w:type="dxa"/>
-            <w:bottom w:w="0" w:type="dxa"/>
-          </w:tblCellMar>
-        </w:tblPrEx>
         <w:tc>
           <w:tcPr>
             <w:tcW w:w="4680" w:type="dxa"/>
@@ -5921,12 +5300,6 @@
         </w:tc>
       </w:tr>
       <w:tr>
-        <w:tblPrEx>
-          <w:tblCellMar>
-            <w:top w:w="0" w:type="dxa"/>
-            <w:bottom w:w="0" w:type="dxa"/>
-          </w:tblCellMar>
-        </w:tblPrEx>
         <w:tc>
           <w:tcPr>
             <w:tcW w:w="4680" w:type="dxa"/>
@@ -5973,12 +5346,6 @@
         </w:tc>
       </w:tr>
       <w:tr>
-        <w:tblPrEx>
-          <w:tblCellMar>
-            <w:top w:w="0" w:type="dxa"/>
-            <w:bottom w:w="0" w:type="dxa"/>
-          </w:tblCellMar>
-        </w:tblPrEx>
         <w:tc>
           <w:tcPr>
             <w:tcW w:w="4680" w:type="dxa"/>
@@ -6025,12 +5392,6 @@
         </w:tc>
       </w:tr>
       <w:tr>
-        <w:tblPrEx>
-          <w:tblCellMar>
-            <w:top w:w="0" w:type="dxa"/>
-            <w:bottom w:w="0" w:type="dxa"/>
-          </w:tblCellMar>
-        </w:tblPrEx>
         <w:tc>
           <w:tcPr>
             <w:tcW w:w="4680" w:type="dxa"/>
@@ -6077,12 +5438,6 @@
         </w:tc>
       </w:tr>
       <w:tr>
-        <w:tblPrEx>
-          <w:tblCellMar>
-            <w:top w:w="0" w:type="dxa"/>
-            <w:bottom w:w="0" w:type="dxa"/>
-          </w:tblCellMar>
-        </w:tblPrEx>
         <w:tc>
           <w:tcPr>
             <w:tcW w:w="4680" w:type="dxa"/>
@@ -6134,12 +5489,6 @@
         </w:tc>
       </w:tr>
       <w:tr>
-        <w:tblPrEx>
-          <w:tblCellMar>
-            <w:top w:w="0" w:type="dxa"/>
-            <w:bottom w:w="0" w:type="dxa"/>
-          </w:tblCellMar>
-        </w:tblPrEx>
         <w:tc>
           <w:tcPr>
             <w:tcW w:w="4680" w:type="dxa"/>
@@ -6223,12 +5572,6 @@
         <w:gridCol w:w="4679"/>
       </w:tblGrid>
       <w:tr>
-        <w:tblPrEx>
-          <w:tblCellMar>
-            <w:top w:w="0" w:type="dxa"/>
-            <w:bottom w:w="0" w:type="dxa"/>
-          </w:tblCellMar>
-        </w:tblPrEx>
         <w:tc>
           <w:tcPr>
             <w:tcW w:w="4680" w:type="dxa"/>
@@ -6275,12 +5618,6 @@
         </w:tc>
       </w:tr>
       <w:tr>
-        <w:tblPrEx>
-          <w:tblCellMar>
-            <w:top w:w="0" w:type="dxa"/>
-            <w:bottom w:w="0" w:type="dxa"/>
-          </w:tblCellMar>
-        </w:tblPrEx>
         <w:tc>
           <w:tcPr>
             <w:tcW w:w="4680" w:type="dxa"/>
@@ -6327,12 +5664,6 @@
         </w:tc>
       </w:tr>
       <w:tr>
-        <w:tblPrEx>
-          <w:tblCellMar>
-            <w:top w:w="0" w:type="dxa"/>
-            <w:bottom w:w="0" w:type="dxa"/>
-          </w:tblCellMar>
-        </w:tblPrEx>
         <w:tc>
           <w:tcPr>
             <w:tcW w:w="4680" w:type="dxa"/>
@@ -6379,12 +5710,6 @@
         </w:tc>
       </w:tr>
       <w:tr>
-        <w:tblPrEx>
-          <w:tblCellMar>
-            <w:top w:w="0" w:type="dxa"/>
-            <w:bottom w:w="0" w:type="dxa"/>
-          </w:tblCellMar>
-        </w:tblPrEx>
         <w:tc>
           <w:tcPr>
             <w:tcW w:w="4680" w:type="dxa"/>
@@ -6431,12 +5756,6 @@
         </w:tc>
       </w:tr>
       <w:tr>
-        <w:tblPrEx>
-          <w:tblCellMar>
-            <w:top w:w="0" w:type="dxa"/>
-            <w:bottom w:w="0" w:type="dxa"/>
-          </w:tblCellMar>
-        </w:tblPrEx>
         <w:tc>
           <w:tcPr>
             <w:tcW w:w="4680" w:type="dxa"/>
@@ -6488,12 +5807,6 @@
         </w:tc>
       </w:tr>
       <w:tr>
-        <w:tblPrEx>
-          <w:tblCellMar>
-            <w:top w:w="0" w:type="dxa"/>
-            <w:bottom w:w="0" w:type="dxa"/>
-          </w:tblCellMar>
-        </w:tblPrEx>
         <w:tc>
           <w:tcPr>
             <w:tcW w:w="4680" w:type="dxa"/>
@@ -6540,12 +5853,6 @@
         </w:tc>
       </w:tr>
       <w:tr>
-        <w:tblPrEx>
-          <w:tblCellMar>
-            <w:top w:w="0" w:type="dxa"/>
-            <w:bottom w:w="0" w:type="dxa"/>
-          </w:tblCellMar>
-        </w:tblPrEx>
         <w:tc>
           <w:tcPr>
             <w:tcW w:w="4680" w:type="dxa"/>
@@ -6597,12 +5904,6 @@
         </w:tc>
       </w:tr>
       <w:tr>
-        <w:tblPrEx>
-          <w:tblCellMar>
-            <w:top w:w="0" w:type="dxa"/>
-            <w:bottom w:w="0" w:type="dxa"/>
-          </w:tblCellMar>
-        </w:tblPrEx>
         <w:tc>
           <w:tcPr>
             <w:tcW w:w="4680" w:type="dxa"/>
@@ -6649,12 +5950,6 @@
         </w:tc>
       </w:tr>
       <w:tr>
-        <w:tblPrEx>
-          <w:tblCellMar>
-            <w:top w:w="0" w:type="dxa"/>
-            <w:bottom w:w="0" w:type="dxa"/>
-          </w:tblCellMar>
-        </w:tblPrEx>
         <w:tc>
           <w:tcPr>
             <w:tcW w:w="4680" w:type="dxa"/>
@@ -6701,12 +5996,6 @@
         </w:tc>
       </w:tr>
       <w:tr>
-        <w:tblPrEx>
-          <w:tblCellMar>
-            <w:top w:w="0" w:type="dxa"/>
-            <w:bottom w:w="0" w:type="dxa"/>
-          </w:tblCellMar>
-        </w:tblPrEx>
         <w:tc>
           <w:tcPr>
             <w:tcW w:w="4680" w:type="dxa"/>
@@ -6753,12 +6042,6 @@
         </w:tc>
       </w:tr>
       <w:tr>
-        <w:tblPrEx>
-          <w:tblCellMar>
-            <w:top w:w="0" w:type="dxa"/>
-            <w:bottom w:w="0" w:type="dxa"/>
-          </w:tblCellMar>
-        </w:tblPrEx>
         <w:tc>
           <w:tcPr>
             <w:tcW w:w="4680" w:type="dxa"/>
@@ -6805,12 +6088,6 @@
         </w:tc>
       </w:tr>
       <w:tr>
-        <w:tblPrEx>
-          <w:tblCellMar>
-            <w:top w:w="0" w:type="dxa"/>
-            <w:bottom w:w="0" w:type="dxa"/>
-          </w:tblCellMar>
-        </w:tblPrEx>
         <w:tc>
           <w:tcPr>
             <w:tcW w:w="4680" w:type="dxa"/>
@@ -6857,12 +6134,6 @@
         </w:tc>
       </w:tr>
       <w:tr>
-        <w:tblPrEx>
-          <w:tblCellMar>
-            <w:top w:w="0" w:type="dxa"/>
-            <w:bottom w:w="0" w:type="dxa"/>
-          </w:tblCellMar>
-        </w:tblPrEx>
         <w:tc>
           <w:tcPr>
             <w:tcW w:w="4680" w:type="dxa"/>
@@ -6909,12 +6180,6 @@
         </w:tc>
       </w:tr>
       <w:tr>
-        <w:tblPrEx>
-          <w:tblCellMar>
-            <w:top w:w="0" w:type="dxa"/>
-            <w:bottom w:w="0" w:type="dxa"/>
-          </w:tblCellMar>
-        </w:tblPrEx>
         <w:tc>
           <w:tcPr>
             <w:tcW w:w="4680" w:type="dxa"/>
@@ -6961,12 +6226,6 @@
         </w:tc>
       </w:tr>
       <w:tr>
-        <w:tblPrEx>
-          <w:tblCellMar>
-            <w:top w:w="0" w:type="dxa"/>
-            <w:bottom w:w="0" w:type="dxa"/>
-          </w:tblCellMar>
-        </w:tblPrEx>
         <w:tc>
           <w:tcPr>
             <w:tcW w:w="4680" w:type="dxa"/>
@@ -7013,12 +6272,6 @@
         </w:tc>
       </w:tr>
       <w:tr>
-        <w:tblPrEx>
-          <w:tblCellMar>
-            <w:top w:w="0" w:type="dxa"/>
-            <w:bottom w:w="0" w:type="dxa"/>
-          </w:tblCellMar>
-        </w:tblPrEx>
         <w:tc>
           <w:tcPr>
             <w:tcW w:w="4680" w:type="dxa"/>
@@ -7070,12 +6323,6 @@
         </w:tc>
       </w:tr>
       <w:tr>
-        <w:tblPrEx>
-          <w:tblCellMar>
-            <w:top w:w="0" w:type="dxa"/>
-            <w:bottom w:w="0" w:type="dxa"/>
-          </w:tblCellMar>
-        </w:tblPrEx>
         <w:tc>
           <w:tcPr>
             <w:tcW w:w="4680" w:type="dxa"/>

</xml_diff>